<commit_message>
Minor changes before submitting the revised manuscript.
</commit_message>
<xml_diff>
--- a/INSTALL/setupguide.docx
+++ b/INSTALL/setupguide.docx
@@ -216,19 +216,11 @@
           <w:i/>
         </w:rPr>
       </w:pPr>
-      <w:proofErr w:type="spellStart"/>
-      <w:r>
-        <w:rPr>
-          <w:i/>
-        </w:rPr>
-        <w:t>Jdbc</w:t>
-      </w:r>
-      <w:proofErr w:type="spellEnd"/>
-      <w:r>
-        <w:rPr>
-          <w:i/>
-        </w:rPr>
-        <w:t xml:space="preserve"> connector</w:t>
+      <w:r>
+        <w:rPr>
+          <w:i/>
+        </w:rPr>
+        <w:t>Jdbc connector</w:t>
       </w:r>
     </w:p>
     <w:p>
@@ -262,13 +254,8 @@
         <w:t>f th</w:t>
       </w:r>
       <w:r>
-        <w:t>e server is set up in an IDE (</w:t>
-      </w:r>
-      <w:proofErr w:type="spellStart"/>
-      <w:r>
-        <w:t>ie</w:t>
-      </w:r>
-      <w:proofErr w:type="spellEnd"/>
+        <w:t>e server is set up in an IDE (ie</w:t>
+      </w:r>
       <w:r>
         <w:t xml:space="preserve">: eclipse), be sure to configure the server </w:t>
       </w:r>
@@ -302,132 +289,270 @@
       <w:pPr>
         <w:ind w:left="720"/>
       </w:pPr>
-      <w:proofErr w:type="spellStart"/>
-      <w:r>
-        <w:t>QuIN</w:t>
-      </w:r>
-      <w:proofErr w:type="spellEnd"/>
-      <w:r>
+      <w:r>
+        <w:t>QuIN is initially configured to be used with a secure connection, which can be changed by re-configuring the web.xml file.  If this is not changed,  then a certificate will need to be</w:t>
+      </w:r>
+      <w:r>
+        <w:t xml:space="preserve"> created by running </w:t>
+      </w:r>
+      <w:r>
+        <w:rPr>
+          <w:rFonts w:ascii="Courier New" w:hAnsi="Courier New" w:cs="Courier New"/>
+          <w:sz w:val="16"/>
+          <w:szCs w:val="16"/>
+        </w:rPr>
+        <w:t>keytool –genkey</w:t>
+      </w:r>
+      <w:r>
+        <w:t xml:space="preserve"> in a terminal.</w:t>
+      </w:r>
+    </w:p>
+    <w:p/>
+    <w:p>
+      <w:pPr>
+        <w:ind w:left="720"/>
+        <w:rPr>
+          <w:i/>
+        </w:rPr>
+      </w:pPr>
+      <w:r>
+        <w:rPr>
+          <w:i/>
+        </w:rPr>
+        <w:t xml:space="preserve">Resource </w:t>
+      </w:r>
+      <w:r>
+        <w:rPr>
+          <w:i/>
+        </w:rPr>
+        <w:t>C</w:t>
+      </w:r>
+      <w:r>
+        <w:rPr>
+          <w:i/>
+        </w:rPr>
+        <w:t>onfiguration</w:t>
+      </w:r>
+      <w:r>
+        <w:rPr>
+          <w:i/>
+        </w:rPr>
+        <w:t>:</w:t>
+      </w:r>
+    </w:p>
+    <w:p>
+      <w:pPr>
+        <w:ind w:left="720"/>
+        <w:rPr>
+          <w:i/>
+        </w:rPr>
+      </w:pPr>
+    </w:p>
+    <w:p>
+      <w:pPr>
+        <w:ind w:left="720"/>
+      </w:pPr>
+      <w:r>
+        <w:t>A</w:t>
+      </w:r>
+      <w:r>
+        <w:t>dd the following resource in the context.xml file located in the conf directory</w:t>
+      </w:r>
+      <w:r>
+        <w:t>, providing the necessary database information</w:t>
+      </w:r>
+      <w:r>
+        <w:t xml:space="preserve"> in brackets.  The database port may also need to be modified depending on the MySQL server configuration</w:t>
+      </w:r>
+      <w:r>
+        <w:t xml:space="preserve">: </w:t>
+      </w:r>
+    </w:p>
+    <w:p>
+      <w:pPr>
+        <w:ind w:left="720"/>
+      </w:pPr>
+    </w:p>
+    <w:p>
+      <w:pPr>
+        <w:ind w:left="1080" w:hanging="360"/>
+        <w:rPr>
+          <w:rFonts w:ascii="Courier New" w:hAnsi="Courier New" w:cs="Courier New"/>
+          <w:sz w:val="16"/>
+          <w:szCs w:val="16"/>
+        </w:rPr>
+      </w:pPr>
+      <w:r>
+        <w:rPr>
+          <w:rFonts w:ascii="Courier New" w:hAnsi="Courier New" w:cs="Courier New"/>
+          <w:sz w:val="16"/>
+          <w:szCs w:val="16"/>
+        </w:rPr>
+        <w:t>&lt;Resource name="jdbc/chinqtdb" auth="Container" type="javax.sql.DataSource"</w:t>
+      </w:r>
+    </w:p>
+    <w:p>
+      <w:pPr>
+        <w:ind w:left="1080" w:hanging="360"/>
+        <w:rPr>
+          <w:rFonts w:ascii="Courier New" w:hAnsi="Courier New" w:cs="Courier New"/>
+          <w:sz w:val="16"/>
+          <w:szCs w:val="16"/>
+        </w:rPr>
+      </w:pPr>
+      <w:r>
+        <w:rPr>
+          <w:rFonts w:ascii="Courier New" w:hAnsi="Courier New" w:cs="Courier New"/>
+          <w:sz w:val="16"/>
+          <w:szCs w:val="16"/>
+        </w:rPr>
+        <w:t xml:space="preserve">    maxActive="100" maxIdle="30" maxWait="10000"</w:t>
+      </w:r>
+    </w:p>
+    <w:p>
+      <w:pPr>
+        <w:ind w:left="1080" w:hanging="360"/>
+        <w:rPr>
+          <w:rFonts w:ascii="Courier New" w:hAnsi="Courier New" w:cs="Courier New"/>
+          <w:sz w:val="16"/>
+          <w:szCs w:val="16"/>
+        </w:rPr>
+      </w:pPr>
+      <w:r>
+        <w:rPr>
+          <w:rFonts w:ascii="Courier New" w:hAnsi="Courier New" w:cs="Courier New"/>
+          <w:sz w:val="16"/>
+          <w:szCs w:val="16"/>
+        </w:rPr>
+        <w:t xml:space="preserve">    username="</w:t>
+      </w:r>
+      <w:r>
+        <w:rPr>
+          <w:rFonts w:ascii="Courier New" w:hAnsi="Courier New" w:cs="Courier New"/>
+          <w:sz w:val="16"/>
+          <w:szCs w:val="16"/>
+        </w:rPr>
+        <w:t>&lt;db username&gt;</w:t>
+      </w:r>
+      <w:r>
+        <w:rPr>
+          <w:rFonts w:ascii="Courier New" w:hAnsi="Courier New" w:cs="Courier New"/>
+          <w:sz w:val="16"/>
+          <w:szCs w:val="16"/>
+        </w:rPr>
+        <w:t>" password="</w:t>
+      </w:r>
+      <w:r>
+        <w:rPr>
+          <w:rFonts w:ascii="Courier New" w:hAnsi="Courier New" w:cs="Courier New"/>
+          <w:sz w:val="16"/>
+          <w:szCs w:val="16"/>
+        </w:rPr>
+        <w:t>&lt;db password&gt;</w:t>
+      </w:r>
+      <w:r>
+        <w:rPr>
+          <w:rFonts w:ascii="Courier New" w:hAnsi="Courier New" w:cs="Courier New"/>
+          <w:sz w:val="16"/>
+          <w:szCs w:val="16"/>
+        </w:rPr>
+        <w:t>" driverClassName="com.mysql.jdbc.Driver"</w:t>
+      </w:r>
+      <w:r>
+        <w:rPr>
+          <w:rFonts w:ascii="Courier New" w:hAnsi="Courier New" w:cs="Courier New"/>
+          <w:sz w:val="16"/>
+          <w:szCs w:val="16"/>
+        </w:rPr>
         <w:t xml:space="preserve"> </w:t>
       </w:r>
-      <w:proofErr w:type="gramStart"/>
-      <w:r>
-        <w:t>is initially configured to be used</w:t>
-      </w:r>
-      <w:proofErr w:type="gramEnd"/>
-      <w:r>
-        <w:t xml:space="preserve"> with a secure connection, which can be changed by re-configuring the web.xml file.  If this is not changed</w:t>
-      </w:r>
-      <w:proofErr w:type="gramStart"/>
-      <w:r>
-        <w:t>,  then</w:t>
-      </w:r>
-      <w:proofErr w:type="gramEnd"/>
-      <w:r>
-        <w:t xml:space="preserve"> a certificate will need to be</w:t>
-      </w:r>
-      <w:r>
-        <w:t xml:space="preserve"> created by running </w:t>
-      </w:r>
-      <w:proofErr w:type="spellStart"/>
-      <w:r>
-        <w:rPr>
-          <w:rFonts w:ascii="Courier New" w:hAnsi="Courier New" w:cs="Courier New"/>
-          <w:sz w:val="16"/>
-          <w:szCs w:val="16"/>
-        </w:rPr>
-        <w:t>keytool</w:t>
-      </w:r>
-      <w:proofErr w:type="spellEnd"/>
-      <w:r>
-        <w:rPr>
-          <w:rFonts w:ascii="Courier New" w:hAnsi="Courier New" w:cs="Courier New"/>
-          <w:sz w:val="16"/>
-          <w:szCs w:val="16"/>
-        </w:rPr>
-        <w:t xml:space="preserve"> –</w:t>
-      </w:r>
-      <w:proofErr w:type="spellStart"/>
-      <w:r>
-        <w:rPr>
-          <w:rFonts w:ascii="Courier New" w:hAnsi="Courier New" w:cs="Courier New"/>
-          <w:sz w:val="16"/>
-          <w:szCs w:val="16"/>
-        </w:rPr>
-        <w:t>genkey</w:t>
-      </w:r>
-      <w:proofErr w:type="spellEnd"/>
-      <w:r>
-        <w:t xml:space="preserve"> in a terminal.</w:t>
-      </w:r>
-    </w:p>
-    <w:p/>
-    <w:p>
-      <w:pPr>
-        <w:ind w:left="720"/>
-        <w:rPr>
-          <w:i/>
-        </w:rPr>
-      </w:pPr>
-      <w:r>
-        <w:rPr>
-          <w:i/>
-        </w:rPr>
-        <w:t xml:space="preserve">Resource </w:t>
-      </w:r>
-      <w:r>
-        <w:rPr>
-          <w:i/>
-        </w:rPr>
-        <w:t>C</w:t>
-      </w:r>
-      <w:r>
-        <w:rPr>
-          <w:i/>
-        </w:rPr>
-        <w:t>onfiguration</w:t>
-      </w:r>
-      <w:r>
-        <w:rPr>
-          <w:i/>
-        </w:rPr>
+    </w:p>
+    <w:p>
+      <w:pPr>
+        <w:ind w:left="1080" w:hanging="360"/>
+        <w:rPr>
+          <w:rFonts w:ascii="Courier New" w:hAnsi="Courier New" w:cs="Courier New"/>
+          <w:sz w:val="16"/>
+          <w:szCs w:val="16"/>
+        </w:rPr>
+      </w:pPr>
+      <w:r>
+        <w:rPr>
+          <w:rFonts w:ascii="Courier New" w:hAnsi="Courier New" w:cs="Courier New"/>
+          <w:sz w:val="16"/>
+          <w:szCs w:val="16"/>
+        </w:rPr>
+        <w:t xml:space="preserve">    url="jdbc:mysql://localhost:3306/</w:t>
+      </w:r>
+      <w:r>
+        <w:rPr>
+          <w:rFonts w:ascii="Courier New" w:hAnsi="Courier New" w:cs="Courier New"/>
+          <w:sz w:val="16"/>
+          <w:szCs w:val="16"/>
+        </w:rPr>
+        <w:t>&lt;database name&gt;</w:t>
+      </w:r>
+      <w:r>
+        <w:rPr>
+          <w:rFonts w:ascii="Courier New" w:hAnsi="Courier New" w:cs="Courier New"/>
+          <w:sz w:val="16"/>
+          <w:szCs w:val="16"/>
+        </w:rPr>
+        <w:t>" testOnBorrow="true" validationQuery="SELECT 1"/&gt;</w:t>
+      </w:r>
+    </w:p>
+    <w:p>
+      <w:pPr>
+        <w:ind w:left="720"/>
+        <w:rPr>
+          <w:i/>
+        </w:rPr>
+      </w:pPr>
+    </w:p>
+    <w:p>
+      <w:pPr>
+        <w:ind w:left="720"/>
+        <w:rPr>
+          <w:i/>
+        </w:rPr>
+      </w:pPr>
+      <w:r>
+        <w:rPr>
+          <w:i/>
+        </w:rPr>
+        <w:t>Server Configuration:</w:t>
+      </w:r>
+    </w:p>
+    <w:p>
+      <w:pPr>
+        <w:ind w:left="720"/>
+        <w:rPr>
+          <w:i/>
+        </w:rPr>
+      </w:pPr>
+    </w:p>
+    <w:p>
+      <w:pPr>
+        <w:ind w:left="720"/>
+      </w:pPr>
+      <w:r>
+        <w:t>If using the secure connection/not modifying the web.xml configuration</w:t>
+      </w:r>
+      <w:r>
         <w:t>:</w:t>
       </w:r>
     </w:p>
     <w:p>
       <w:pPr>
         <w:ind w:left="720"/>
-        <w:rPr>
-          <w:i/>
-        </w:rPr>
-      </w:pPr>
-    </w:p>
-    <w:p>
-      <w:pPr>
-        <w:ind w:left="720"/>
-      </w:pPr>
-      <w:r>
-        <w:t>A</w:t>
-      </w:r>
-      <w:r>
-        <w:t xml:space="preserve">dd the following resource in the context.xml file located in the </w:t>
-      </w:r>
-      <w:proofErr w:type="spellStart"/>
-      <w:r>
-        <w:t>conf</w:t>
-      </w:r>
-      <w:proofErr w:type="spellEnd"/>
-      <w:r>
-        <w:t xml:space="preserve"> directory</w:t>
-      </w:r>
-      <w:r>
-        <w:t>, providing the necessary database information</w:t>
-      </w:r>
-      <w:r>
-        <w:t xml:space="preserve"> in brackets.  The database port may also need to be modified depending on the MySQL server configuration</w:t>
-      </w:r>
-      <w:r>
-        <w:t xml:space="preserve">: </w:t>
+      </w:pPr>
+    </w:p>
+    <w:p>
+      <w:pPr>
+        <w:ind w:left="720"/>
+      </w:pPr>
+      <w:r>
+        <w:t>Modifying the default port 8080 connector to redirect to port 8443:</w:t>
       </w:r>
     </w:p>
     <w:p>
@@ -450,72 +575,147 @@
           <w:sz w:val="16"/>
           <w:szCs w:val="16"/>
         </w:rPr>
-        <w:t>&lt;Resource name="</w:t>
-      </w:r>
-      <w:proofErr w:type="spellStart"/>
-      <w:r>
-        <w:rPr>
-          <w:rFonts w:ascii="Courier New" w:hAnsi="Courier New" w:cs="Courier New"/>
-          <w:sz w:val="16"/>
-          <w:szCs w:val="16"/>
-        </w:rPr>
-        <w:t>jdbc</w:t>
-      </w:r>
-      <w:proofErr w:type="spellEnd"/>
-      <w:r>
-        <w:rPr>
-          <w:rFonts w:ascii="Courier New" w:hAnsi="Courier New" w:cs="Courier New"/>
-          <w:sz w:val="16"/>
-          <w:szCs w:val="16"/>
-        </w:rPr>
-        <w:t>/</w:t>
-      </w:r>
-      <w:proofErr w:type="spellStart"/>
-      <w:r>
-        <w:rPr>
-          <w:rFonts w:ascii="Courier New" w:hAnsi="Courier New" w:cs="Courier New"/>
-          <w:sz w:val="16"/>
-          <w:szCs w:val="16"/>
-        </w:rPr>
-        <w:t>chinqtdb</w:t>
-      </w:r>
-      <w:proofErr w:type="spellEnd"/>
-      <w:r>
-        <w:rPr>
-          <w:rFonts w:ascii="Courier New" w:hAnsi="Courier New" w:cs="Courier New"/>
-          <w:sz w:val="16"/>
-          <w:szCs w:val="16"/>
-        </w:rPr>
-        <w:t xml:space="preserve">" </w:t>
-      </w:r>
-      <w:proofErr w:type="spellStart"/>
-      <w:r>
-        <w:rPr>
-          <w:rFonts w:ascii="Courier New" w:hAnsi="Courier New" w:cs="Courier New"/>
-          <w:sz w:val="16"/>
-          <w:szCs w:val="16"/>
-        </w:rPr>
-        <w:t>auth</w:t>
-      </w:r>
-      <w:proofErr w:type="spellEnd"/>
-      <w:r>
-        <w:rPr>
-          <w:rFonts w:ascii="Courier New" w:hAnsi="Courier New" w:cs="Courier New"/>
-          <w:sz w:val="16"/>
-          <w:szCs w:val="16"/>
-        </w:rPr>
-        <w:t>="Container" type="</w:t>
-      </w:r>
-      <w:proofErr w:type="spellStart"/>
-      <w:r>
-        <w:rPr>
-          <w:rFonts w:ascii="Courier New" w:hAnsi="Courier New" w:cs="Courier New"/>
-          <w:sz w:val="16"/>
-          <w:szCs w:val="16"/>
-        </w:rPr>
-        <w:t>javax.sql.DataSource</w:t>
-      </w:r>
-      <w:proofErr w:type="spellEnd"/>
+        <w:lastRenderedPageBreak/>
+        <w:t>&lt;Connector port="8080" protocol="HTTP/1.1" connectionTimeout="20000" redirectPort="8443" /&gt;</w:t>
+      </w:r>
+    </w:p>
+    <w:p>
+      <w:pPr>
+        <w:ind w:left="1080" w:hanging="360"/>
+        <w:rPr>
+          <w:rFonts w:ascii="Courier New" w:hAnsi="Courier New" w:cs="Courier New"/>
+          <w:sz w:val="16"/>
+          <w:szCs w:val="16"/>
+        </w:rPr>
+      </w:pPr>
+    </w:p>
+    <w:p>
+      <w:pPr>
+        <w:ind w:left="1080" w:hanging="360"/>
+        <w:rPr>
+          <w:rFonts w:ascii="Courier New" w:hAnsi="Courier New" w:cs="Courier New"/>
+          <w:sz w:val="16"/>
+          <w:szCs w:val="16"/>
+        </w:rPr>
+      </w:pPr>
+    </w:p>
+    <w:p>
+      <w:pPr>
+        <w:ind w:left="720"/>
+      </w:pPr>
+      <w:r>
+        <w:t>Then add a connector on port 8443, providing the details on the SSL certificate:</w:t>
+      </w:r>
+    </w:p>
+    <w:p>
+      <w:pPr>
+        <w:ind w:left="720"/>
+      </w:pPr>
+    </w:p>
+    <w:p>
+      <w:pPr>
+        <w:ind w:left="1080" w:hanging="360"/>
+        <w:rPr>
+          <w:rFonts w:ascii="Courier New" w:hAnsi="Courier New" w:cs="Courier New"/>
+          <w:sz w:val="16"/>
+          <w:szCs w:val="16"/>
+        </w:rPr>
+      </w:pPr>
+      <w:r>
+        <w:rPr>
+          <w:rFonts w:ascii="Courier New" w:hAnsi="Courier New" w:cs="Courier New"/>
+          <w:sz w:val="16"/>
+          <w:szCs w:val="16"/>
+        </w:rPr>
+        <w:t>&lt;Connector port="8443" protocol="org.apache.coyote.http11.Http11Protocol"</w:t>
+      </w:r>
+      <w:r>
+        <w:rPr>
+          <w:rFonts w:ascii="Courier New" w:hAnsi="Courier New" w:cs="Courier New"/>
+          <w:sz w:val="16"/>
+          <w:szCs w:val="16"/>
+        </w:rPr>
+        <w:t xml:space="preserve"> </w:t>
+      </w:r>
+      <w:r>
+        <w:rPr>
+          <w:rFonts w:ascii="Courier New" w:hAnsi="Courier New" w:cs="Courier New"/>
+          <w:sz w:val="16"/>
+          <w:szCs w:val="16"/>
+        </w:rPr>
+        <w:t>maxThreads="150" SSLEnabled="true" scheme="https" secure="true"</w:t>
+      </w:r>
+    </w:p>
+    <w:p>
+      <w:pPr>
+        <w:ind w:left="1080" w:hanging="360"/>
+        <w:rPr>
+          <w:rFonts w:ascii="Courier New" w:hAnsi="Courier New" w:cs="Courier New"/>
+          <w:sz w:val="16"/>
+          <w:szCs w:val="16"/>
+        </w:rPr>
+      </w:pPr>
+    </w:p>
+    <w:p>
+      <w:pPr>
+        <w:ind w:left="1080"/>
+        <w:rPr>
+          <w:rFonts w:ascii="Courier New" w:hAnsi="Courier New" w:cs="Courier New"/>
+          <w:sz w:val="16"/>
+          <w:szCs w:val="16"/>
+        </w:rPr>
+      </w:pPr>
+      <w:r>
+        <w:rPr>
+          <w:rFonts w:ascii="Courier New" w:hAnsi="Courier New" w:cs="Courier New"/>
+          <w:sz w:val="16"/>
+          <w:szCs w:val="16"/>
+        </w:rPr>
+        <w:t>ciphers="TLS_ECDHE_RSA_WITH_AES_128_CBC_SHA256,TLS_ECDHE_RSA_WITH_AES_128_CBC_SHA,TLS_ECDHE_RSA_WITH_AES_256_CBC_SHA384,TLS_ECDHE_RSA_WITH_AES_256_CBC_SHA,TLS_RSA_WITH_AES_128_CBC_SHA256,TLS_RSA_WITH_AES_128_CBC_SHA,TLS_RSA_WITH_AES_256_CBC_SHA256,TLS_RSA_WITH_AES_256_CBC_SHA"</w:t>
+      </w:r>
+    </w:p>
+    <w:p>
+      <w:pPr>
+        <w:rPr>
+          <w:rFonts w:ascii="Courier New" w:hAnsi="Courier New" w:cs="Courier New"/>
+          <w:sz w:val="16"/>
+          <w:szCs w:val="16"/>
+        </w:rPr>
+      </w:pPr>
+    </w:p>
+    <w:p>
+      <w:pPr>
+        <w:ind w:left="1080"/>
+        <w:rPr>
+          <w:rFonts w:ascii="Courier New" w:hAnsi="Courier New" w:cs="Courier New"/>
+          <w:sz w:val="16"/>
+          <w:szCs w:val="16"/>
+        </w:rPr>
+      </w:pPr>
+      <w:r>
+        <w:rPr>
+          <w:rFonts w:ascii="Courier New" w:hAnsi="Courier New" w:cs="Courier New"/>
+          <w:sz w:val="16"/>
+          <w:szCs w:val="16"/>
+        </w:rPr>
+        <w:t>clien</w:t>
+      </w:r>
+      <w:r>
+        <w:rPr>
+          <w:rFonts w:ascii="Courier New" w:hAnsi="Courier New" w:cs="Courier New"/>
+          <w:sz w:val="16"/>
+          <w:szCs w:val="16"/>
+        </w:rPr>
+        <w:t xml:space="preserve">tAuth="false" sslProtocol="TLS" </w:t>
+      </w:r>
+      <w:r>
+        <w:rPr>
+          <w:rFonts w:ascii="Courier New" w:hAnsi="Courier New" w:cs="Courier New"/>
+          <w:sz w:val="16"/>
+          <w:szCs w:val="16"/>
+        </w:rPr>
+        <w:t>keystoreFile="&lt;keystore file&gt;</w:t>
+      </w:r>
       <w:r>
         <w:rPr>
           <w:rFonts w:ascii="Courier New" w:hAnsi="Courier New" w:cs="Courier New"/>
@@ -524,220 +724,6 @@
         </w:rPr>
         <w:t>"</w:t>
       </w:r>
-    </w:p>
-    <w:p>
-      <w:pPr>
-        <w:ind w:left="1080" w:hanging="360"/>
-        <w:rPr>
-          <w:rFonts w:ascii="Courier New" w:hAnsi="Courier New" w:cs="Courier New"/>
-          <w:sz w:val="16"/>
-          <w:szCs w:val="16"/>
-        </w:rPr>
-      </w:pPr>
-      <w:r>
-        <w:rPr>
-          <w:rFonts w:ascii="Courier New" w:hAnsi="Courier New" w:cs="Courier New"/>
-          <w:sz w:val="16"/>
-          <w:szCs w:val="16"/>
-        </w:rPr>
-        <w:t xml:space="preserve">    </w:t>
-      </w:r>
-      <w:proofErr w:type="spellStart"/>
-      <w:proofErr w:type="gramStart"/>
-      <w:r>
-        <w:rPr>
-          <w:rFonts w:ascii="Courier New" w:hAnsi="Courier New" w:cs="Courier New"/>
-          <w:sz w:val="16"/>
-          <w:szCs w:val="16"/>
-        </w:rPr>
-        <w:t>maxActive</w:t>
-      </w:r>
-      <w:proofErr w:type="spellEnd"/>
-      <w:proofErr w:type="gramEnd"/>
-      <w:r>
-        <w:rPr>
-          <w:rFonts w:ascii="Courier New" w:hAnsi="Courier New" w:cs="Courier New"/>
-          <w:sz w:val="16"/>
-          <w:szCs w:val="16"/>
-        </w:rPr>
-        <w:t xml:space="preserve">="100" </w:t>
-      </w:r>
-      <w:proofErr w:type="spellStart"/>
-      <w:r>
-        <w:rPr>
-          <w:rFonts w:ascii="Courier New" w:hAnsi="Courier New" w:cs="Courier New"/>
-          <w:sz w:val="16"/>
-          <w:szCs w:val="16"/>
-        </w:rPr>
-        <w:t>maxIdle</w:t>
-      </w:r>
-      <w:proofErr w:type="spellEnd"/>
-      <w:r>
-        <w:rPr>
-          <w:rFonts w:ascii="Courier New" w:hAnsi="Courier New" w:cs="Courier New"/>
-          <w:sz w:val="16"/>
-          <w:szCs w:val="16"/>
-        </w:rPr>
-        <w:t xml:space="preserve">="30" </w:t>
-      </w:r>
-      <w:proofErr w:type="spellStart"/>
-      <w:r>
-        <w:rPr>
-          <w:rFonts w:ascii="Courier New" w:hAnsi="Courier New" w:cs="Courier New"/>
-          <w:sz w:val="16"/>
-          <w:szCs w:val="16"/>
-        </w:rPr>
-        <w:t>maxWait</w:t>
-      </w:r>
-      <w:proofErr w:type="spellEnd"/>
-      <w:r>
-        <w:rPr>
-          <w:rFonts w:ascii="Courier New" w:hAnsi="Courier New" w:cs="Courier New"/>
-          <w:sz w:val="16"/>
-          <w:szCs w:val="16"/>
-        </w:rPr>
-        <w:t>="10000"</w:t>
-      </w:r>
-    </w:p>
-    <w:p>
-      <w:pPr>
-        <w:ind w:left="1080" w:hanging="360"/>
-        <w:rPr>
-          <w:rFonts w:ascii="Courier New" w:hAnsi="Courier New" w:cs="Courier New"/>
-          <w:sz w:val="16"/>
-          <w:szCs w:val="16"/>
-        </w:rPr>
-      </w:pPr>
-      <w:r>
-        <w:rPr>
-          <w:rFonts w:ascii="Courier New" w:hAnsi="Courier New" w:cs="Courier New"/>
-          <w:sz w:val="16"/>
-          <w:szCs w:val="16"/>
-        </w:rPr>
-        <w:t xml:space="preserve">    </w:t>
-      </w:r>
-      <w:proofErr w:type="gramStart"/>
-      <w:r>
-        <w:rPr>
-          <w:rFonts w:ascii="Courier New" w:hAnsi="Courier New" w:cs="Courier New"/>
-          <w:sz w:val="16"/>
-          <w:szCs w:val="16"/>
-        </w:rPr>
-        <w:t>username</w:t>
-      </w:r>
-      <w:proofErr w:type="gramEnd"/>
-      <w:r>
-        <w:rPr>
-          <w:rFonts w:ascii="Courier New" w:hAnsi="Courier New" w:cs="Courier New"/>
-          <w:sz w:val="16"/>
-          <w:szCs w:val="16"/>
-        </w:rPr>
-        <w:t>="</w:t>
-      </w:r>
-      <w:r>
-        <w:rPr>
-          <w:rFonts w:ascii="Courier New" w:hAnsi="Courier New" w:cs="Courier New"/>
-          <w:sz w:val="16"/>
-          <w:szCs w:val="16"/>
-        </w:rPr>
-        <w:t>&lt;</w:t>
-      </w:r>
-      <w:proofErr w:type="spellStart"/>
-      <w:r>
-        <w:rPr>
-          <w:rFonts w:ascii="Courier New" w:hAnsi="Courier New" w:cs="Courier New"/>
-          <w:sz w:val="16"/>
-          <w:szCs w:val="16"/>
-        </w:rPr>
-        <w:t>db</w:t>
-      </w:r>
-      <w:proofErr w:type="spellEnd"/>
-      <w:r>
-        <w:rPr>
-          <w:rFonts w:ascii="Courier New" w:hAnsi="Courier New" w:cs="Courier New"/>
-          <w:sz w:val="16"/>
-          <w:szCs w:val="16"/>
-        </w:rPr>
-        <w:t xml:space="preserve"> username&gt;</w:t>
-      </w:r>
-      <w:r>
-        <w:rPr>
-          <w:rFonts w:ascii="Courier New" w:hAnsi="Courier New" w:cs="Courier New"/>
-          <w:sz w:val="16"/>
-          <w:szCs w:val="16"/>
-        </w:rPr>
-        <w:t>" password="</w:t>
-      </w:r>
-      <w:r>
-        <w:rPr>
-          <w:rFonts w:ascii="Courier New" w:hAnsi="Courier New" w:cs="Courier New"/>
-          <w:sz w:val="16"/>
-          <w:szCs w:val="16"/>
-        </w:rPr>
-        <w:t>&lt;</w:t>
-      </w:r>
-      <w:proofErr w:type="spellStart"/>
-      <w:r>
-        <w:rPr>
-          <w:rFonts w:ascii="Courier New" w:hAnsi="Courier New" w:cs="Courier New"/>
-          <w:sz w:val="16"/>
-          <w:szCs w:val="16"/>
-        </w:rPr>
-        <w:t>db</w:t>
-      </w:r>
-      <w:proofErr w:type="spellEnd"/>
-      <w:r>
-        <w:rPr>
-          <w:rFonts w:ascii="Courier New" w:hAnsi="Courier New" w:cs="Courier New"/>
-          <w:sz w:val="16"/>
-          <w:szCs w:val="16"/>
-        </w:rPr>
-        <w:t xml:space="preserve"> password&gt;</w:t>
-      </w:r>
-      <w:r>
-        <w:rPr>
-          <w:rFonts w:ascii="Courier New" w:hAnsi="Courier New" w:cs="Courier New"/>
-          <w:sz w:val="16"/>
-          <w:szCs w:val="16"/>
-        </w:rPr>
-        <w:t xml:space="preserve">" </w:t>
-      </w:r>
-      <w:proofErr w:type="spellStart"/>
-      <w:r>
-        <w:rPr>
-          <w:rFonts w:ascii="Courier New" w:hAnsi="Courier New" w:cs="Courier New"/>
-          <w:sz w:val="16"/>
-          <w:szCs w:val="16"/>
-        </w:rPr>
-        <w:t>driverClassName</w:t>
-      </w:r>
-      <w:proofErr w:type="spellEnd"/>
-      <w:r>
-        <w:rPr>
-          <w:rFonts w:ascii="Courier New" w:hAnsi="Courier New" w:cs="Courier New"/>
-          <w:sz w:val="16"/>
-          <w:szCs w:val="16"/>
-        </w:rPr>
-        <w:t>="</w:t>
-      </w:r>
-      <w:proofErr w:type="spellStart"/>
-      <w:r>
-        <w:rPr>
-          <w:rFonts w:ascii="Courier New" w:hAnsi="Courier New" w:cs="Courier New"/>
-          <w:sz w:val="16"/>
-          <w:szCs w:val="16"/>
-        </w:rPr>
-        <w:t>com.mysql.jdbc.Driver</w:t>
-      </w:r>
-      <w:proofErr w:type="spellEnd"/>
-      <w:r>
-        <w:rPr>
-          <w:rFonts w:ascii="Courier New" w:hAnsi="Courier New" w:cs="Courier New"/>
-          <w:sz w:val="16"/>
-          <w:szCs w:val="16"/>
-        </w:rPr>
-        <w:t>"</w:t>
-      </w:r>
       <w:r>
         <w:rPr>
           <w:rFonts w:ascii="Courier New" w:hAnsi="Courier New" w:cs="Courier New"/>
@@ -746,529 +732,21 @@
         </w:rPr>
         <w:t xml:space="preserve"> </w:t>
       </w:r>
-    </w:p>
-    <w:p>
-      <w:pPr>
-        <w:ind w:left="1080" w:hanging="360"/>
-        <w:rPr>
-          <w:rFonts w:ascii="Courier New" w:hAnsi="Courier New" w:cs="Courier New"/>
-          <w:sz w:val="16"/>
-          <w:szCs w:val="16"/>
-        </w:rPr>
-      </w:pPr>
-      <w:r>
-        <w:rPr>
-          <w:rFonts w:ascii="Courier New" w:hAnsi="Courier New" w:cs="Courier New"/>
-          <w:sz w:val="16"/>
-          <w:szCs w:val="16"/>
-        </w:rPr>
-        <w:t xml:space="preserve">    </w:t>
-      </w:r>
-      <w:proofErr w:type="spellStart"/>
-      <w:proofErr w:type="gramStart"/>
-      <w:r>
-        <w:rPr>
-          <w:rFonts w:ascii="Courier New" w:hAnsi="Courier New" w:cs="Courier New"/>
-          <w:sz w:val="16"/>
-          <w:szCs w:val="16"/>
-        </w:rPr>
-        <w:t>url</w:t>
-      </w:r>
-      <w:proofErr w:type="spellEnd"/>
-      <w:proofErr w:type="gramEnd"/>
-      <w:r>
-        <w:rPr>
-          <w:rFonts w:ascii="Courier New" w:hAnsi="Courier New" w:cs="Courier New"/>
-          <w:sz w:val="16"/>
-          <w:szCs w:val="16"/>
-        </w:rPr>
-        <w:t>="</w:t>
-      </w:r>
-      <w:proofErr w:type="spellStart"/>
-      <w:r>
-        <w:rPr>
-          <w:rFonts w:ascii="Courier New" w:hAnsi="Courier New" w:cs="Courier New"/>
-          <w:sz w:val="16"/>
-          <w:szCs w:val="16"/>
-        </w:rPr>
-        <w:t>jdbc:mysql</w:t>
-      </w:r>
-      <w:proofErr w:type="spellEnd"/>
-      <w:r>
-        <w:rPr>
-          <w:rFonts w:ascii="Courier New" w:hAnsi="Courier New" w:cs="Courier New"/>
-          <w:sz w:val="16"/>
-          <w:szCs w:val="16"/>
-        </w:rPr>
-        <w:t>://localhost:3306/</w:t>
-      </w:r>
-      <w:r>
-        <w:rPr>
-          <w:rFonts w:ascii="Courier New" w:hAnsi="Courier New" w:cs="Courier New"/>
-          <w:sz w:val="16"/>
-          <w:szCs w:val="16"/>
-        </w:rPr>
-        <w:t>&lt;database name&gt;</w:t>
-      </w:r>
-      <w:r>
-        <w:rPr>
-          <w:rFonts w:ascii="Courier New" w:hAnsi="Courier New" w:cs="Courier New"/>
-          <w:sz w:val="16"/>
-          <w:szCs w:val="16"/>
-        </w:rPr>
-        <w:t xml:space="preserve">" </w:t>
-      </w:r>
-      <w:proofErr w:type="spellStart"/>
-      <w:r>
-        <w:rPr>
-          <w:rFonts w:ascii="Courier New" w:hAnsi="Courier New" w:cs="Courier New"/>
-          <w:sz w:val="16"/>
-          <w:szCs w:val="16"/>
-        </w:rPr>
-        <w:t>testOnBorrow</w:t>
-      </w:r>
-      <w:proofErr w:type="spellEnd"/>
-      <w:r>
-        <w:rPr>
-          <w:rFonts w:ascii="Courier New" w:hAnsi="Courier New" w:cs="Courier New"/>
-          <w:sz w:val="16"/>
-          <w:szCs w:val="16"/>
-        </w:rPr>
-        <w:t xml:space="preserve">="true" </w:t>
-      </w:r>
-      <w:proofErr w:type="spellStart"/>
-      <w:r>
-        <w:rPr>
-          <w:rFonts w:ascii="Courier New" w:hAnsi="Courier New" w:cs="Courier New"/>
-          <w:sz w:val="16"/>
-          <w:szCs w:val="16"/>
-        </w:rPr>
-        <w:t>validationQuery</w:t>
-      </w:r>
-      <w:proofErr w:type="spellEnd"/>
-      <w:r>
-        <w:rPr>
-          <w:rFonts w:ascii="Courier New" w:hAnsi="Courier New" w:cs="Courier New"/>
-          <w:sz w:val="16"/>
-          <w:szCs w:val="16"/>
-        </w:rPr>
-        <w:t>="SELECT 1"/&gt;</w:t>
-      </w:r>
-    </w:p>
-    <w:p>
-      <w:pPr>
-        <w:ind w:left="720"/>
-        <w:rPr>
-          <w:i/>
-        </w:rPr>
-      </w:pPr>
-    </w:p>
-    <w:p>
-      <w:pPr>
-        <w:ind w:left="720"/>
-        <w:rPr>
-          <w:i/>
-        </w:rPr>
-      </w:pPr>
-      <w:r>
-        <w:rPr>
-          <w:i/>
-        </w:rPr>
-        <w:t>Server Configuration:</w:t>
-      </w:r>
-    </w:p>
-    <w:p>
-      <w:pPr>
-        <w:ind w:left="720"/>
-        <w:rPr>
-          <w:i/>
-        </w:rPr>
-      </w:pPr>
-    </w:p>
-    <w:p>
-      <w:pPr>
-        <w:ind w:left="720"/>
-      </w:pPr>
-      <w:r>
-        <w:t>If using the secure connection/not modifying the web.xml configuration</w:t>
-      </w:r>
-      <w:r>
-        <w:t>:</w:t>
-      </w:r>
-    </w:p>
-    <w:p>
-      <w:pPr>
-        <w:ind w:left="720"/>
-      </w:pPr>
-    </w:p>
-    <w:p>
-      <w:pPr>
-        <w:ind w:left="720"/>
-      </w:pPr>
-      <w:r>
-        <w:t xml:space="preserve">Modifying the default port </w:t>
-      </w:r>
-      <w:proofErr w:type="gramStart"/>
-      <w:r>
-        <w:t>8080 connector to redirect to port 8443</w:t>
-      </w:r>
-      <w:proofErr w:type="gramEnd"/>
-      <w:r>
-        <w:t>:</w:t>
-      </w:r>
-    </w:p>
-    <w:p>
-      <w:pPr>
-        <w:ind w:left="720"/>
-      </w:pPr>
-    </w:p>
-    <w:p>
-      <w:pPr>
-        <w:ind w:left="1080" w:hanging="360"/>
-        <w:rPr>
-          <w:rFonts w:ascii="Courier New" w:hAnsi="Courier New" w:cs="Courier New"/>
-          <w:sz w:val="16"/>
-          <w:szCs w:val="16"/>
-        </w:rPr>
-      </w:pPr>
-      <w:r>
-        <w:rPr>
-          <w:rFonts w:ascii="Courier New" w:hAnsi="Courier New" w:cs="Courier New"/>
-          <w:sz w:val="16"/>
-          <w:szCs w:val="16"/>
-        </w:rPr>
-        <w:lastRenderedPageBreak/>
-        <w:t xml:space="preserve">&lt;Connector port="8080" protocol="HTTP/1.1" </w:t>
-      </w:r>
-      <w:proofErr w:type="spellStart"/>
-      <w:r>
-        <w:rPr>
-          <w:rFonts w:ascii="Courier New" w:hAnsi="Courier New" w:cs="Courier New"/>
-          <w:sz w:val="16"/>
-          <w:szCs w:val="16"/>
-        </w:rPr>
-        <w:t>connectionTimeout</w:t>
-      </w:r>
-      <w:proofErr w:type="spellEnd"/>
-      <w:r>
-        <w:rPr>
-          <w:rFonts w:ascii="Courier New" w:hAnsi="Courier New" w:cs="Courier New"/>
-          <w:sz w:val="16"/>
-          <w:szCs w:val="16"/>
-        </w:rPr>
-        <w:t xml:space="preserve">="20000" </w:t>
-      </w:r>
-      <w:proofErr w:type="spellStart"/>
-      <w:r>
-        <w:rPr>
-          <w:rFonts w:ascii="Courier New" w:hAnsi="Courier New" w:cs="Courier New"/>
-          <w:sz w:val="16"/>
-          <w:szCs w:val="16"/>
-        </w:rPr>
-        <w:t>redirectPort</w:t>
-      </w:r>
-      <w:proofErr w:type="spellEnd"/>
-      <w:r>
-        <w:rPr>
-          <w:rFonts w:ascii="Courier New" w:hAnsi="Courier New" w:cs="Courier New"/>
-          <w:sz w:val="16"/>
-          <w:szCs w:val="16"/>
-        </w:rPr>
-        <w:t>="8443" /&gt;</w:t>
-      </w:r>
-    </w:p>
-    <w:p>
-      <w:pPr>
-        <w:ind w:left="1080" w:hanging="360"/>
-        <w:rPr>
-          <w:rFonts w:ascii="Courier New" w:hAnsi="Courier New" w:cs="Courier New"/>
-          <w:sz w:val="16"/>
-          <w:szCs w:val="16"/>
-        </w:rPr>
-      </w:pPr>
-    </w:p>
-    <w:p>
-      <w:pPr>
-        <w:ind w:left="1080" w:hanging="360"/>
-        <w:rPr>
-          <w:rFonts w:ascii="Courier New" w:hAnsi="Courier New" w:cs="Courier New"/>
-          <w:sz w:val="16"/>
-          <w:szCs w:val="16"/>
-        </w:rPr>
-      </w:pPr>
-    </w:p>
-    <w:p>
-      <w:pPr>
-        <w:ind w:left="720"/>
-      </w:pPr>
-      <w:r>
-        <w:t>Then add a connector on port 8443, providing the details on the SSL certificate:</w:t>
-      </w:r>
-    </w:p>
-    <w:p>
-      <w:pPr>
-        <w:ind w:left="720"/>
-      </w:pPr>
-    </w:p>
-    <w:p>
-      <w:pPr>
-        <w:ind w:left="1080" w:hanging="360"/>
-        <w:rPr>
-          <w:rFonts w:ascii="Courier New" w:hAnsi="Courier New" w:cs="Courier New"/>
-          <w:sz w:val="16"/>
-          <w:szCs w:val="16"/>
-        </w:rPr>
-      </w:pPr>
-      <w:r>
-        <w:rPr>
-          <w:rFonts w:ascii="Courier New" w:hAnsi="Courier New" w:cs="Courier New"/>
-          <w:sz w:val="16"/>
-          <w:szCs w:val="16"/>
-        </w:rPr>
-        <w:t>&lt;Connector port="8443" protocol="org.apache.coyote.http11.Http11Protocol"</w:t>
-      </w:r>
-      <w:r>
-        <w:rPr>
-          <w:rFonts w:ascii="Courier New" w:hAnsi="Courier New" w:cs="Courier New"/>
-          <w:sz w:val="16"/>
-          <w:szCs w:val="16"/>
-        </w:rPr>
-        <w:t xml:space="preserve"> </w:t>
-      </w:r>
-      <w:proofErr w:type="spellStart"/>
-      <w:r>
-        <w:rPr>
-          <w:rFonts w:ascii="Courier New" w:hAnsi="Courier New" w:cs="Courier New"/>
-          <w:sz w:val="16"/>
-          <w:szCs w:val="16"/>
-        </w:rPr>
-        <w:t>maxThreads</w:t>
-      </w:r>
-      <w:proofErr w:type="spellEnd"/>
-      <w:r>
-        <w:rPr>
-          <w:rFonts w:ascii="Courier New" w:hAnsi="Courier New" w:cs="Courier New"/>
-          <w:sz w:val="16"/>
-          <w:szCs w:val="16"/>
-        </w:rPr>
-        <w:t xml:space="preserve">="150" </w:t>
-      </w:r>
-      <w:proofErr w:type="spellStart"/>
-      <w:r>
-        <w:rPr>
-          <w:rFonts w:ascii="Courier New" w:hAnsi="Courier New" w:cs="Courier New"/>
-          <w:sz w:val="16"/>
-          <w:szCs w:val="16"/>
-        </w:rPr>
-        <w:t>SSLEnabled</w:t>
-      </w:r>
-      <w:proofErr w:type="spellEnd"/>
-      <w:r>
-        <w:rPr>
-          <w:rFonts w:ascii="Courier New" w:hAnsi="Courier New" w:cs="Courier New"/>
-          <w:sz w:val="16"/>
-          <w:szCs w:val="16"/>
-        </w:rPr>
-        <w:t>="true" scheme="https" secure="true"</w:t>
-      </w:r>
-    </w:p>
-    <w:p>
-      <w:pPr>
-        <w:ind w:left="1080" w:hanging="360"/>
-        <w:rPr>
-          <w:rFonts w:ascii="Courier New" w:hAnsi="Courier New" w:cs="Courier New"/>
-          <w:sz w:val="16"/>
-          <w:szCs w:val="16"/>
-        </w:rPr>
-      </w:pPr>
-    </w:p>
-    <w:p>
-      <w:pPr>
-        <w:ind w:left="1080"/>
-        <w:rPr>
-          <w:rFonts w:ascii="Courier New" w:hAnsi="Courier New" w:cs="Courier New"/>
-          <w:sz w:val="16"/>
-          <w:szCs w:val="16"/>
-        </w:rPr>
-      </w:pPr>
-      <w:proofErr w:type="gramStart"/>
-      <w:r>
-        <w:rPr>
-          <w:rFonts w:ascii="Courier New" w:hAnsi="Courier New" w:cs="Courier New"/>
-          <w:sz w:val="16"/>
-          <w:szCs w:val="16"/>
-        </w:rPr>
-        <w:t>ciphers</w:t>
-      </w:r>
-      <w:proofErr w:type="gramEnd"/>
-      <w:r>
-        <w:rPr>
-          <w:rFonts w:ascii="Courier New" w:hAnsi="Courier New" w:cs="Courier New"/>
-          <w:sz w:val="16"/>
-          <w:szCs w:val="16"/>
-        </w:rPr>
-        <w:t>="TLS_ECDHE_RSA_WITH_AES_128_CBC_SHA256,TLS_ECDHE_RSA_WITH_AES_128_CBC_SHA,TLS_ECDHE_RSA_WITH_AES_256_CBC_SHA384,TLS_ECDHE_RSA_WITH_AES_256_CBC_SHA,TLS_RSA_WITH_AES_128_CBC_SHA256,TLS_RSA_WITH_AES_128_CBC_SHA,TLS_RSA_WITH_AES_256_CBC_SHA256,TLS_RSA_WITH_AES_256_CBC_SHA"</w:t>
-      </w:r>
-    </w:p>
-    <w:p>
-      <w:pPr>
-        <w:rPr>
-          <w:rFonts w:ascii="Courier New" w:hAnsi="Courier New" w:cs="Courier New"/>
-          <w:sz w:val="16"/>
-          <w:szCs w:val="16"/>
-        </w:rPr>
-      </w:pPr>
-    </w:p>
-    <w:p>
-      <w:pPr>
-        <w:ind w:left="1080"/>
-        <w:rPr>
-          <w:rFonts w:ascii="Courier New" w:hAnsi="Courier New" w:cs="Courier New"/>
-          <w:sz w:val="16"/>
-          <w:szCs w:val="16"/>
-        </w:rPr>
-      </w:pPr>
-      <w:proofErr w:type="spellStart"/>
-      <w:proofErr w:type="gramStart"/>
-      <w:r>
-        <w:rPr>
-          <w:rFonts w:ascii="Courier New" w:hAnsi="Courier New" w:cs="Courier New"/>
-          <w:sz w:val="16"/>
-          <w:szCs w:val="16"/>
-        </w:rPr>
-        <w:t>clien</w:t>
-      </w:r>
-      <w:r>
-        <w:rPr>
-          <w:rFonts w:ascii="Courier New" w:hAnsi="Courier New" w:cs="Courier New"/>
-          <w:sz w:val="16"/>
-          <w:szCs w:val="16"/>
-        </w:rPr>
-        <w:t>tAuth</w:t>
-      </w:r>
-      <w:proofErr w:type="spellEnd"/>
-      <w:proofErr w:type="gramEnd"/>
-      <w:r>
-        <w:rPr>
-          <w:rFonts w:ascii="Courier New" w:hAnsi="Courier New" w:cs="Courier New"/>
-          <w:sz w:val="16"/>
-          <w:szCs w:val="16"/>
-        </w:rPr>
-        <w:t xml:space="preserve">="false" </w:t>
-      </w:r>
-      <w:proofErr w:type="spellStart"/>
-      <w:r>
-        <w:rPr>
-          <w:rFonts w:ascii="Courier New" w:hAnsi="Courier New" w:cs="Courier New"/>
-          <w:sz w:val="16"/>
-          <w:szCs w:val="16"/>
-        </w:rPr>
-        <w:t>sslProtocol</w:t>
-      </w:r>
-      <w:proofErr w:type="spellEnd"/>
-      <w:r>
-        <w:rPr>
-          <w:rFonts w:ascii="Courier New" w:hAnsi="Courier New" w:cs="Courier New"/>
-          <w:sz w:val="16"/>
-          <w:szCs w:val="16"/>
-        </w:rPr>
-        <w:t xml:space="preserve">="TLS" </w:t>
-      </w:r>
-      <w:proofErr w:type="spellStart"/>
-      <w:r>
-        <w:rPr>
-          <w:rFonts w:ascii="Courier New" w:hAnsi="Courier New" w:cs="Courier New"/>
-          <w:sz w:val="16"/>
-          <w:szCs w:val="16"/>
-        </w:rPr>
-        <w:t>keystoreFile</w:t>
-      </w:r>
-      <w:proofErr w:type="spellEnd"/>
-      <w:r>
-        <w:rPr>
-          <w:rFonts w:ascii="Courier New" w:hAnsi="Courier New" w:cs="Courier New"/>
-          <w:sz w:val="16"/>
-          <w:szCs w:val="16"/>
-        </w:rPr>
-        <w:t>="&lt;</w:t>
-      </w:r>
-      <w:proofErr w:type="spellStart"/>
-      <w:r>
-        <w:rPr>
-          <w:rFonts w:ascii="Courier New" w:hAnsi="Courier New" w:cs="Courier New"/>
-          <w:sz w:val="16"/>
-          <w:szCs w:val="16"/>
-        </w:rPr>
-        <w:t>keystore</w:t>
-      </w:r>
-      <w:proofErr w:type="spellEnd"/>
-      <w:r>
-        <w:rPr>
-          <w:rFonts w:ascii="Courier New" w:hAnsi="Courier New" w:cs="Courier New"/>
-          <w:sz w:val="16"/>
-          <w:szCs w:val="16"/>
-        </w:rPr>
-        <w:t xml:space="preserve"> file&gt;</w:t>
-      </w:r>
-      <w:r>
-        <w:rPr>
-          <w:rFonts w:ascii="Courier New" w:hAnsi="Courier New" w:cs="Courier New"/>
-          <w:sz w:val="16"/>
-          <w:szCs w:val="16"/>
-        </w:rPr>
-        <w:t>"</w:t>
-      </w:r>
-      <w:r>
-        <w:rPr>
-          <w:rFonts w:ascii="Courier New" w:hAnsi="Courier New" w:cs="Courier New"/>
-          <w:sz w:val="16"/>
-          <w:szCs w:val="16"/>
-        </w:rPr>
-        <w:t xml:space="preserve"> </w:t>
-      </w:r>
-      <w:proofErr w:type="spellStart"/>
-      <w:r>
-        <w:rPr>
-          <w:rFonts w:ascii="Courier New" w:hAnsi="Courier New" w:cs="Courier New"/>
-          <w:sz w:val="16"/>
-          <w:szCs w:val="16"/>
-        </w:rPr>
-        <w:t>keystorePass</w:t>
-      </w:r>
-      <w:proofErr w:type="spellEnd"/>
-      <w:r>
-        <w:rPr>
-          <w:rFonts w:ascii="Courier New" w:hAnsi="Courier New" w:cs="Courier New"/>
-          <w:sz w:val="16"/>
-          <w:szCs w:val="16"/>
-        </w:rPr>
-        <w:t>="</w:t>
-      </w:r>
-      <w:r>
-        <w:rPr>
-          <w:rFonts w:ascii="Courier New" w:hAnsi="Courier New" w:cs="Courier New"/>
-          <w:sz w:val="16"/>
-          <w:szCs w:val="16"/>
-        </w:rPr>
-        <w:t>&lt;</w:t>
-      </w:r>
-      <w:proofErr w:type="spellStart"/>
-      <w:r>
-        <w:rPr>
-          <w:rFonts w:ascii="Courier New" w:hAnsi="Courier New" w:cs="Courier New"/>
-          <w:sz w:val="16"/>
-          <w:szCs w:val="16"/>
-        </w:rPr>
-        <w:t>keystorepass</w:t>
-      </w:r>
-      <w:proofErr w:type="spellEnd"/>
-      <w:r>
-        <w:rPr>
-          <w:rFonts w:ascii="Courier New" w:hAnsi="Courier New" w:cs="Courier New"/>
-          <w:sz w:val="16"/>
-          <w:szCs w:val="16"/>
-        </w:rPr>
-        <w:t>&gt;</w:t>
+      <w:r>
+        <w:rPr>
+          <w:rFonts w:ascii="Courier New" w:hAnsi="Courier New" w:cs="Courier New"/>
+          <w:sz w:val="16"/>
+          <w:szCs w:val="16"/>
+        </w:rPr>
+        <w:t>keystorePass="</w:t>
+      </w:r>
+      <w:r>
+        <w:rPr>
+          <w:rFonts w:ascii="Courier New" w:hAnsi="Courier New" w:cs="Courier New"/>
+          <w:sz w:val="16"/>
+          <w:szCs w:val="16"/>
+        </w:rPr>
+        <w:t>&lt;keystorepass&gt;</w:t>
       </w:r>
       <w:r>
         <w:rPr>
@@ -1353,16 +831,12 @@
           <w:i/>
         </w:rPr>
       </w:pPr>
-      <w:proofErr w:type="spellStart"/>
-      <w:proofErr w:type="gramStart"/>
       <w:r>
         <w:rPr>
           <w:i/>
         </w:rPr>
         <w:t>topGO</w:t>
       </w:r>
-      <w:proofErr w:type="spellEnd"/>
-      <w:proofErr w:type="gramEnd"/>
     </w:p>
     <w:p>
       <w:pPr>
@@ -1370,15 +844,7 @@
         <w:ind w:left="1080"/>
       </w:pPr>
       <w:r>
-        <w:t xml:space="preserve">Install </w:t>
-      </w:r>
-      <w:proofErr w:type="spellStart"/>
-      <w:r>
-        <w:t>topGO</w:t>
-      </w:r>
-      <w:proofErr w:type="spellEnd"/>
-      <w:r>
-        <w:t xml:space="preserve"> using the instructions found here:</w:t>
+        <w:t>Install topGO using the instructions found here:</w:t>
       </w:r>
     </w:p>
     <w:p>
@@ -1415,16 +881,12 @@
           <w:i/>
         </w:rPr>
       </w:pPr>
-      <w:proofErr w:type="spellStart"/>
-      <w:proofErr w:type="gramStart"/>
       <w:r>
         <w:rPr>
           <w:i/>
         </w:rPr>
         <w:t>vioPlot</w:t>
       </w:r>
-      <w:proofErr w:type="spellEnd"/>
-      <w:proofErr w:type="gramEnd"/>
     </w:p>
     <w:p>
       <w:pPr>
@@ -1445,43 +907,13 @@
           <w:szCs w:val="16"/>
         </w:rPr>
       </w:pPr>
-      <w:proofErr w:type="spellStart"/>
-      <w:proofErr w:type="gramStart"/>
-      <w:r>
-        <w:rPr>
-          <w:rFonts w:ascii="Courier New" w:hAnsi="Courier New" w:cs="Courier New"/>
-          <w:sz w:val="16"/>
-          <w:szCs w:val="16"/>
-        </w:rPr>
-        <w:t>install.packages</w:t>
-      </w:r>
-      <w:proofErr w:type="spellEnd"/>
-      <w:proofErr w:type="gramEnd"/>
-      <w:r>
-        <w:rPr>
-          <w:rFonts w:ascii="Courier New" w:hAnsi="Courier New" w:cs="Courier New"/>
-          <w:sz w:val="16"/>
-          <w:szCs w:val="16"/>
-        </w:rPr>
-        <w:t>("</w:t>
-      </w:r>
-      <w:proofErr w:type="spellStart"/>
-      <w:r>
-        <w:rPr>
-          <w:rFonts w:ascii="Courier New" w:hAnsi="Courier New" w:cs="Courier New"/>
-          <w:sz w:val="16"/>
-          <w:szCs w:val="16"/>
-        </w:rPr>
-        <w:t>vioplot</w:t>
-      </w:r>
-      <w:proofErr w:type="spellEnd"/>
-      <w:r>
-        <w:rPr>
-          <w:rFonts w:ascii="Courier New" w:hAnsi="Courier New" w:cs="Courier New"/>
-          <w:sz w:val="16"/>
-          <w:szCs w:val="16"/>
-        </w:rPr>
-        <w:t>")</w:t>
+      <w:r>
+        <w:rPr>
+          <w:rFonts w:ascii="Courier New" w:hAnsi="Courier New" w:cs="Courier New"/>
+          <w:sz w:val="16"/>
+          <w:szCs w:val="16"/>
+        </w:rPr>
+        <w:t>install.packages("vioplot")</w:t>
       </w:r>
     </w:p>
     <w:p/>
@@ -1496,14 +928,12 @@
           <w:i/>
         </w:rPr>
       </w:pPr>
-      <w:proofErr w:type="spellStart"/>
       <w:r>
         <w:rPr>
           <w:i/>
         </w:rPr>
         <w:t>RServe</w:t>
       </w:r>
-      <w:proofErr w:type="spellEnd"/>
     </w:p>
     <w:p>
       <w:pPr>
@@ -1523,25 +953,13 @@
           <w:szCs w:val="16"/>
         </w:rPr>
       </w:pPr>
-      <w:proofErr w:type="spellStart"/>
-      <w:proofErr w:type="gramStart"/>
-      <w:r>
-        <w:rPr>
-          <w:rFonts w:ascii="Courier New" w:hAnsi="Courier New" w:cs="Courier New"/>
-          <w:sz w:val="16"/>
-          <w:szCs w:val="16"/>
-        </w:rPr>
-        <w:t>install.packages</w:t>
-      </w:r>
-      <w:proofErr w:type="spellEnd"/>
-      <w:proofErr w:type="gramEnd"/>
-      <w:r>
-        <w:rPr>
-          <w:rFonts w:ascii="Courier New" w:hAnsi="Courier New" w:cs="Courier New"/>
-          <w:sz w:val="16"/>
-          <w:szCs w:val="16"/>
-        </w:rPr>
-        <w:t>(</w:t>
+      <w:r>
+        <w:rPr>
+          <w:rFonts w:ascii="Courier New" w:hAnsi="Courier New" w:cs="Courier New"/>
+          <w:sz w:val="16"/>
+          <w:szCs w:val="16"/>
+        </w:rPr>
+        <w:t>install.packages(</w:t>
       </w:r>
       <w:r>
         <w:rPr>
@@ -1551,7 +969,6 @@
         </w:rPr>
         <w:t>“</w:t>
       </w:r>
-      <w:proofErr w:type="spellStart"/>
       <w:r>
         <w:rPr>
           <w:rFonts w:ascii="Courier New" w:hAnsi="Courier New" w:cs="Courier New"/>
@@ -1566,16 +983,7 @@
           <w:sz w:val="16"/>
           <w:szCs w:val="16"/>
         </w:rPr>
-        <w:t>e</w:t>
-      </w:r>
-      <w:proofErr w:type="spellEnd"/>
-      <w:r>
-        <w:rPr>
-          <w:rFonts w:ascii="Courier New" w:hAnsi="Courier New" w:cs="Courier New"/>
-          <w:sz w:val="16"/>
-          <w:szCs w:val="16"/>
-        </w:rPr>
-        <w:t>”</w:t>
+        <w:t>e”</w:t>
       </w:r>
       <w:r>
         <w:rPr>
@@ -1647,15 +1055,7 @@
         <w:ind w:left="720"/>
       </w:pPr>
       <w:r>
-        <w:t xml:space="preserve">First set up the database schemas by running the </w:t>
-      </w:r>
-      <w:proofErr w:type="spellStart"/>
-      <w:r>
-        <w:t>database_setup.sql</w:t>
-      </w:r>
-      <w:proofErr w:type="spellEnd"/>
-      <w:r>
-        <w:t xml:space="preserve"> file provided.</w:t>
+        <w:t>First set up the database schemas by running the database_setup.sql file provided.</w:t>
       </w:r>
     </w:p>
     <w:p>
@@ -1678,8 +1078,6 @@
         </w:rPr>
         <w:t xml:space="preserve">2) </w:t>
       </w:r>
-      <w:proofErr w:type="spellStart"/>
-      <w:proofErr w:type="gramStart"/>
       <w:r>
         <w:rPr>
           <w:b/>
@@ -1687,28 +1085,13 @@
         </w:rPr>
         <w:t>dbSNP</w:t>
       </w:r>
-      <w:proofErr w:type="spellEnd"/>
-      <w:proofErr w:type="gramEnd"/>
-    </w:p>
-    <w:p>
-      <w:pPr>
-        <w:ind w:left="720"/>
-      </w:pPr>
-      <w:proofErr w:type="spellStart"/>
-      <w:r>
-        <w:t>QuIN</w:t>
-      </w:r>
-      <w:proofErr w:type="spellEnd"/>
-      <w:r>
-        <w:t xml:space="preserve"> does not use the entire </w:t>
-      </w:r>
-      <w:proofErr w:type="spellStart"/>
-      <w:r>
-        <w:t>dbSNP</w:t>
-      </w:r>
-      <w:proofErr w:type="spellEnd"/>
-      <w:r>
-        <w:t xml:space="preserve"> database, and </w:t>
+    </w:p>
+    <w:p>
+      <w:pPr>
+        <w:ind w:left="720"/>
+      </w:pPr>
+      <w:r>
+        <w:t xml:space="preserve">QuIN does not use the entire dbSNP database, and </w:t>
       </w:r>
       <w:r>
         <w:t>only uses</w:t>
@@ -1717,15 +1100,7 @@
         <w:t xml:space="preserve"> the information of wh</w:t>
       </w:r>
       <w:r>
-        <w:t xml:space="preserve">ere the SNPs are located on the genome.  For this reason, the chromosome reports are used for importing this information and can be found in the </w:t>
-      </w:r>
-      <w:proofErr w:type="spellStart"/>
-      <w:r>
-        <w:t>chr_rpts</w:t>
-      </w:r>
-      <w:proofErr w:type="spellEnd"/>
-      <w:r>
-        <w:t xml:space="preserve"> directory of the latest human</w:t>
+        <w:t>ere the SNPs are located on the genome.  For this reason, the chromosome reports are used for importing this information and can be found in the chr_rpts directory of the latest human</w:t>
       </w:r>
       <w:r>
         <w:t xml:space="preserve"> </w:t>
@@ -1787,37 +1162,13 @@
         </w:numPr>
       </w:pPr>
       <w:r>
-        <w:t xml:space="preserve">Download the </w:t>
-      </w:r>
-      <w:proofErr w:type="spellStart"/>
-      <w:r>
-        <w:t>the</w:t>
-      </w:r>
-      <w:proofErr w:type="spellEnd"/>
-      <w:r>
-        <w:t xml:space="preserve"> reports for the desired chromosome</w:t>
+        <w:t>Download the the reports for the desired chromosome</w:t>
       </w:r>
       <w:r>
         <w:t>s</w:t>
       </w:r>
       <w:r>
-        <w:t xml:space="preserve"> (ex: chr1-chr22, </w:t>
-      </w:r>
-      <w:proofErr w:type="spellStart"/>
-      <w:r>
-        <w:t>chrX</w:t>
-      </w:r>
-      <w:proofErr w:type="spellEnd"/>
-      <w:r>
-        <w:t xml:space="preserve">, </w:t>
-      </w:r>
-      <w:proofErr w:type="spellStart"/>
-      <w:r>
-        <w:t>chrY</w:t>
-      </w:r>
-      <w:proofErr w:type="spellEnd"/>
-      <w:r>
-        <w:t>)</w:t>
+        <w:t xml:space="preserve"> (ex: chr1-chr22, chrX, chrY)</w:t>
       </w:r>
     </w:p>
     <w:p>
@@ -1867,23 +1218,29 @@
           <w:szCs w:val="16"/>
         </w:rPr>
       </w:pPr>
-      <w:proofErr w:type="gramStart"/>
-      <w:r>
-        <w:rPr>
-          <w:rFonts w:ascii="Courier New" w:hAnsi="Courier New" w:cs="Courier New"/>
-          <w:sz w:val="16"/>
-          <w:szCs w:val="16"/>
-        </w:rPr>
-        <w:t>java</w:t>
-      </w:r>
-      <w:proofErr w:type="gramEnd"/>
-      <w:r>
-        <w:rPr>
-          <w:rFonts w:ascii="Courier New" w:hAnsi="Courier New" w:cs="Courier New"/>
-          <w:sz w:val="16"/>
-          <w:szCs w:val="16"/>
-        </w:rPr>
-        <w:t xml:space="preserve"> –jar </w:t>
+      <w:r>
+        <w:rPr>
+          <w:rFonts w:ascii="Courier New" w:hAnsi="Courier New" w:cs="Courier New"/>
+          <w:sz w:val="16"/>
+          <w:szCs w:val="16"/>
+        </w:rPr>
+        <w:t xml:space="preserve">java </w:t>
+      </w:r>
+      <w:r>
+        <w:rPr>
+          <w:rFonts w:ascii="Courier New" w:hAnsi="Courier New" w:cs="Courier New"/>
+          <w:sz w:val="16"/>
+          <w:szCs w:val="16"/>
+        </w:rPr>
+        <w:t>-</w:t>
+      </w:r>
+      <w:r>
+        <w:rPr>
+          <w:rFonts w:ascii="Courier New" w:hAnsi="Courier New" w:cs="Courier New"/>
+          <w:sz w:val="16"/>
+          <w:szCs w:val="16"/>
+        </w:rPr>
+        <w:t xml:space="preserve">jar </w:t>
       </w:r>
       <w:r>
         <w:rPr>
@@ -1927,17 +1284,8 @@
           <w:b/>
           <w:i/>
         </w:rPr>
-        <w:t xml:space="preserve">UCSC </w:t>
-      </w:r>
-      <w:proofErr w:type="spellStart"/>
-      <w:r>
-        <w:rPr>
-          <w:b/>
-          <w:i/>
-        </w:rPr>
-        <w:t>Refflat</w:t>
-      </w:r>
-      <w:proofErr w:type="spellEnd"/>
+        <w:t>UCSC Refflat</w:t>
+      </w:r>
     </w:p>
     <w:p>
       <w:pPr>
@@ -1992,19 +1340,8 @@
           <w:sz w:val="16"/>
           <w:szCs w:val="16"/>
         </w:rPr>
-        <w:t xml:space="preserve">USE </w:t>
-      </w:r>
-      <w:proofErr w:type="spellStart"/>
-      <w:r>
-        <w:rPr>
-          <w:rFonts w:ascii="Courier New" w:hAnsi="Courier New" w:cs="Courier New"/>
-          <w:sz w:val="16"/>
-          <w:szCs w:val="16"/>
-        </w:rPr>
-        <w:t>ucsc</w:t>
-      </w:r>
-      <w:proofErr w:type="spellEnd"/>
-      <w:proofErr w:type="gramStart"/>
+        <w:t>USE ucsc</w:t>
+      </w:r>
       <w:r>
         <w:rPr>
           <w:rFonts w:ascii="Courier New" w:hAnsi="Courier New" w:cs="Courier New"/>
@@ -2013,7 +1350,6 @@
         </w:rPr>
         <w:t>;</w:t>
       </w:r>
-      <w:proofErr w:type="gramEnd"/>
     </w:p>
     <w:p>
       <w:pPr>
@@ -2050,32 +1386,11 @@
         <w:pStyle w:val="ListParagraph"/>
         <w:ind w:left="1080"/>
       </w:pPr>
-      <w:proofErr w:type="gramStart"/>
-      <w:r>
-        <w:t>and</w:t>
-      </w:r>
-      <w:proofErr w:type="gramEnd"/>
-      <w:r>
-        <w:t xml:space="preserve"> run the script in MySQL after which</w:t>
-      </w:r>
-      <w:r>
-        <w:t xml:space="preserve"> there should be a table labeled “</w:t>
-      </w:r>
-      <w:proofErr w:type="spellStart"/>
-      <w:r>
-        <w:t>refFlat</w:t>
-      </w:r>
-      <w:proofErr w:type="spellEnd"/>
-      <w:r>
-        <w:t xml:space="preserve">” in the </w:t>
-      </w:r>
-      <w:proofErr w:type="spellStart"/>
-      <w:r>
-        <w:t>ucsc</w:t>
-      </w:r>
-      <w:proofErr w:type="spellEnd"/>
-      <w:r>
-        <w:t xml:space="preserve"> database/schema. </w:t>
+      <w:r>
+        <w:t>and run the script in MySQL after which</w:t>
+      </w:r>
+      <w:r>
+        <w:t xml:space="preserve"> there should be a table labeled “refFlat” in the ucsc database/schema. </w:t>
       </w:r>
     </w:p>
     <w:p/>
@@ -2088,15 +1403,7 @@
         </w:numPr>
       </w:pPr>
       <w:r>
-        <w:t xml:space="preserve">Rename the </w:t>
-      </w:r>
-      <w:proofErr w:type="spellStart"/>
-      <w:r>
-        <w:t>refFlat</w:t>
-      </w:r>
-      <w:proofErr w:type="spellEnd"/>
-      <w:r>
-        <w:t xml:space="preserve"> table to hg19 using </w:t>
+        <w:t xml:space="preserve">Rename the refFlat table to hg19 using </w:t>
       </w:r>
     </w:p>
     <w:p>
@@ -2121,53 +1428,7 @@
           <w:sz w:val="16"/>
           <w:szCs w:val="16"/>
         </w:rPr>
-        <w:t>ALTER TABLE `</w:t>
-      </w:r>
-      <w:proofErr w:type="spellStart"/>
-      <w:r>
-        <w:rPr>
-          <w:rFonts w:ascii="Courier New" w:hAnsi="Courier New" w:cs="Courier New"/>
-          <w:sz w:val="16"/>
-          <w:szCs w:val="16"/>
-        </w:rPr>
-        <w:t>ucsc</w:t>
-      </w:r>
-      <w:proofErr w:type="spellEnd"/>
-      <w:r>
-        <w:rPr>
-          <w:rFonts w:ascii="Courier New" w:hAnsi="Courier New" w:cs="Courier New"/>
-          <w:sz w:val="16"/>
-          <w:szCs w:val="16"/>
-        </w:rPr>
-        <w:t>`</w:t>
-      </w:r>
-      <w:proofErr w:type="gramStart"/>
-      <w:r>
-        <w:rPr>
-          <w:rFonts w:ascii="Courier New" w:hAnsi="Courier New" w:cs="Courier New"/>
-          <w:sz w:val="16"/>
-          <w:szCs w:val="16"/>
-        </w:rPr>
-        <w:t>.`</w:t>
-      </w:r>
-      <w:proofErr w:type="spellStart"/>
-      <w:proofErr w:type="gramEnd"/>
-      <w:r>
-        <w:rPr>
-          <w:rFonts w:ascii="Courier New" w:hAnsi="Courier New" w:cs="Courier New"/>
-          <w:sz w:val="16"/>
-          <w:szCs w:val="16"/>
-        </w:rPr>
-        <w:t>refFlat</w:t>
-      </w:r>
-      <w:proofErr w:type="spellEnd"/>
-      <w:r>
-        <w:rPr>
-          <w:rFonts w:ascii="Courier New" w:hAnsi="Courier New" w:cs="Courier New"/>
-          <w:sz w:val="16"/>
-          <w:szCs w:val="16"/>
-        </w:rPr>
-        <w:t>` RENAME TO  `ucsc`.`hg19` ;</w:t>
+        <w:t>ALTER TABLE `ucsc`.`refFlat` RENAME TO  `ucsc`.`hg19` ;</w:t>
       </w:r>
     </w:p>
     <w:p>
@@ -2204,13 +1465,8 @@
       <w:pPr>
         <w:ind w:left="1080"/>
       </w:pPr>
-      <w:proofErr w:type="gramStart"/>
-      <w:r>
-        <w:t>and</w:t>
-      </w:r>
-      <w:proofErr w:type="gramEnd"/>
-      <w:r>
-        <w:t xml:space="preserve"> load the data into the database using the following command in a terminal, with the file path information in the brackets.</w:t>
+      <w:r>
+        <w:t>and load the data into the database using the following command in a terminal, with the file path information in the brackets.</w:t>
       </w:r>
     </w:p>
     <w:p>
@@ -2227,23 +1483,29 @@
           <w:szCs w:val="16"/>
         </w:rPr>
       </w:pPr>
-      <w:proofErr w:type="gramStart"/>
-      <w:r>
-        <w:rPr>
-          <w:rFonts w:ascii="Courier New" w:hAnsi="Courier New" w:cs="Courier New"/>
-          <w:sz w:val="16"/>
-          <w:szCs w:val="16"/>
-        </w:rPr>
-        <w:t>java</w:t>
-      </w:r>
-      <w:proofErr w:type="gramEnd"/>
-      <w:r>
-        <w:rPr>
-          <w:rFonts w:ascii="Courier New" w:hAnsi="Courier New" w:cs="Courier New"/>
-          <w:sz w:val="16"/>
-          <w:szCs w:val="16"/>
-        </w:rPr>
-        <w:t xml:space="preserve"> –jar </w:t>
+      <w:r>
+        <w:rPr>
+          <w:rFonts w:ascii="Courier New" w:hAnsi="Courier New" w:cs="Courier New"/>
+          <w:sz w:val="16"/>
+          <w:szCs w:val="16"/>
+        </w:rPr>
+        <w:t xml:space="preserve">java </w:t>
+      </w:r>
+      <w:r>
+        <w:rPr>
+          <w:rFonts w:ascii="Courier New" w:hAnsi="Courier New" w:cs="Courier New"/>
+          <w:sz w:val="16"/>
+          <w:szCs w:val="16"/>
+        </w:rPr>
+        <w:t>-</w:t>
+      </w:r>
+      <w:r>
+        <w:rPr>
+          <w:rFonts w:ascii="Courier New" w:hAnsi="Courier New" w:cs="Courier New"/>
+          <w:sz w:val="16"/>
+          <w:szCs w:val="16"/>
+        </w:rPr>
+        <w:t xml:space="preserve">jar </w:t>
       </w:r>
       <w:r>
         <w:rPr>
@@ -2362,23 +1624,29 @@
           <w:szCs w:val="16"/>
         </w:rPr>
       </w:pPr>
-      <w:proofErr w:type="gramStart"/>
-      <w:r>
-        <w:rPr>
-          <w:rFonts w:ascii="Courier New" w:hAnsi="Courier New" w:cs="Courier New"/>
-          <w:sz w:val="16"/>
-          <w:szCs w:val="16"/>
-        </w:rPr>
-        <w:t>java</w:t>
-      </w:r>
-      <w:proofErr w:type="gramEnd"/>
-      <w:r>
-        <w:rPr>
-          <w:rFonts w:ascii="Courier New" w:hAnsi="Courier New" w:cs="Courier New"/>
-          <w:sz w:val="16"/>
-          <w:szCs w:val="16"/>
-        </w:rPr>
-        <w:t xml:space="preserve"> –jar  “&lt;directory containing setup jars&gt;/NCBIGene2GOImport.jar” "&lt;path to gene2go file&gt;/gene2go.gz" "&lt;path to gene2refseq&gt;/gene2refseq.gz"</w:t>
+      <w:r>
+        <w:rPr>
+          <w:rFonts w:ascii="Courier New" w:hAnsi="Courier New" w:cs="Courier New"/>
+          <w:sz w:val="16"/>
+          <w:szCs w:val="16"/>
+        </w:rPr>
+        <w:t xml:space="preserve">java </w:t>
+      </w:r>
+      <w:r>
+        <w:rPr>
+          <w:rFonts w:ascii="Courier New" w:hAnsi="Courier New" w:cs="Courier New"/>
+          <w:sz w:val="16"/>
+          <w:szCs w:val="16"/>
+        </w:rPr>
+        <w:t>-</w:t>
+      </w:r>
+      <w:r>
+        <w:rPr>
+          <w:rFonts w:ascii="Courier New" w:hAnsi="Courier New" w:cs="Courier New"/>
+          <w:sz w:val="16"/>
+          <w:szCs w:val="16"/>
+        </w:rPr>
+        <w:t>jar  “&lt;directory containing setup jars&gt;/NCBIGene2GOImport.jar” "&lt;path to gene2go file&gt;/gene2go.gz" "&lt;path to gene2refseq&gt;/gene2refseq.gz"</w:t>
       </w:r>
     </w:p>
     <w:p/>
@@ -2412,13 +1680,8 @@
       <w:r>
         <w:t xml:space="preserve">The GWAS catalog is used for associating curated diseases/traits with SNPs.  To import this data into the database, first download </w:t>
       </w:r>
-      <w:proofErr w:type="spellStart"/>
-      <w:r>
-        <w:t>tsv</w:t>
-      </w:r>
-      <w:proofErr w:type="spellEnd"/>
-      <w:r>
-        <w:t xml:space="preserve"> file for the full</w:t>
+      <w:r>
+        <w:t>tsv file for the full</w:t>
       </w:r>
       <w:r>
         <w:t xml:space="preserve"> GWAS catalog from:</w:t>
@@ -2478,129 +1741,111 @@
           <w:szCs w:val="16"/>
         </w:rPr>
       </w:pPr>
-      <w:proofErr w:type="gramStart"/>
-      <w:r>
-        <w:rPr>
-          <w:rFonts w:ascii="Courier New" w:hAnsi="Courier New" w:cs="Courier New"/>
-          <w:sz w:val="16"/>
-          <w:szCs w:val="16"/>
-        </w:rPr>
-        <w:t>java</w:t>
-      </w:r>
-      <w:proofErr w:type="gramEnd"/>
-      <w:r>
-        <w:rPr>
-          <w:rFonts w:ascii="Courier New" w:hAnsi="Courier New" w:cs="Courier New"/>
-          <w:sz w:val="16"/>
-          <w:szCs w:val="16"/>
-        </w:rPr>
-        <w:t xml:space="preserve"> –jar</w:t>
-      </w:r>
-      <w:r>
-        <w:rPr>
-          <w:rFonts w:ascii="Courier New" w:hAnsi="Courier New" w:cs="Courier New"/>
-          <w:sz w:val="16"/>
-          <w:szCs w:val="16"/>
-        </w:rPr>
+      <w:r>
+        <w:rPr>
+          <w:rFonts w:ascii="Courier New" w:hAnsi="Courier New" w:cs="Courier New"/>
+          <w:sz w:val="16"/>
+          <w:szCs w:val="16"/>
+        </w:rPr>
+        <w:t xml:space="preserve">java </w:t>
+      </w:r>
+      <w:r>
+        <w:rPr>
+          <w:rFonts w:ascii="Courier New" w:hAnsi="Courier New" w:cs="Courier New"/>
+          <w:sz w:val="16"/>
+          <w:szCs w:val="16"/>
+        </w:rPr>
+        <w:t>-</w:t>
+      </w:r>
+      <w:r>
+        <w:rPr>
+          <w:rFonts w:ascii="Courier New" w:hAnsi="Courier New" w:cs="Courier New"/>
+          <w:sz w:val="16"/>
+          <w:szCs w:val="16"/>
+        </w:rPr>
+        <w:t xml:space="preserve">jar </w:t>
+      </w:r>
+      <w:r>
+        <w:rPr>
+          <w:rFonts w:ascii="Courier New" w:hAnsi="Courier New" w:cs="Courier New"/>
+          <w:sz w:val="16"/>
+          <w:szCs w:val="16"/>
+        </w:rPr>
+        <w:t xml:space="preserve">“&lt;directory containing setup jars&gt;/GWASCatalogImport.jar” </w:t>
+      </w:r>
+      <w:r>
+        <w:rPr>
+          <w:rFonts w:ascii="Courier New" w:hAnsi="Courier New" w:cs="Courier New"/>
+          <w:sz w:val="16"/>
+          <w:szCs w:val="16"/>
+        </w:rPr>
+        <w:t>"&lt;your downloa</w:t>
+      </w:r>
+      <w:r>
+        <w:rPr>
+          <w:rFonts w:ascii="Courier New" w:hAnsi="Courier New" w:cs="Courier New"/>
+          <w:sz w:val="16"/>
+          <w:szCs w:val="16"/>
+        </w:rPr>
+        <w:t>d path</w:t>
+      </w:r>
+      <w:r>
+        <w:rPr>
+          <w:rFonts w:ascii="Courier New" w:hAnsi="Courier New" w:cs="Courier New"/>
+          <w:sz w:val="16"/>
+          <w:szCs w:val="16"/>
+        </w:rPr>
+        <w:t xml:space="preserve"> .tsv</w:t>
+      </w:r>
+      <w:bookmarkStart w:id="0" w:name="_GoBack"/>
+      <w:bookmarkEnd w:id="0"/>
+      <w:r>
+        <w:rPr>
+          <w:rFonts w:ascii="Courier New" w:hAnsi="Courier New" w:cs="Courier New"/>
+          <w:sz w:val="16"/>
+          <w:szCs w:val="16"/>
+        </w:rPr>
+        <w:t>&gt;</w:t>
+      </w:r>
+      <w:r>
+        <w:rPr>
+          <w:rFonts w:ascii="Courier New" w:hAnsi="Courier New" w:cs="Courier New"/>
+          <w:sz w:val="16"/>
+          <w:szCs w:val="16"/>
+        </w:rPr>
+        <w:t>"</w:t>
+      </w:r>
+    </w:p>
+    <w:p/>
+    <w:p>
+      <w:pPr>
+        <w:ind w:left="720"/>
+        <w:rPr>
+          <w:b/>
+        </w:rPr>
+      </w:pPr>
+      <w:r>
+        <w:rPr>
+          <w:b/>
+        </w:rPr>
+        <w:t>6)</w:t>
+      </w:r>
+      <w:r>
         <w:t xml:space="preserve"> </w:t>
       </w:r>
       <w:r>
         <w:rPr>
-          <w:rFonts w:ascii="Courier New" w:hAnsi="Courier New" w:cs="Courier New"/>
-          <w:sz w:val="16"/>
-          <w:szCs w:val="16"/>
-        </w:rPr>
-        <w:t>“&lt;directory containing set</w:t>
-      </w:r>
-      <w:r>
-        <w:rPr>
-          <w:rFonts w:ascii="Courier New" w:hAnsi="Courier New" w:cs="Courier New"/>
-          <w:sz w:val="16"/>
-          <w:szCs w:val="16"/>
-        </w:rPr>
-        <w:t>up jars&gt;/GWASCatalogImport.jar”</w:t>
-      </w:r>
-      <w:r>
-        <w:rPr>
-          <w:rFonts w:ascii="Courier New" w:hAnsi="Courier New" w:cs="Courier New"/>
-          <w:sz w:val="16"/>
-          <w:szCs w:val="16"/>
-        </w:rPr>
-        <w:t xml:space="preserve"> </w:t>
-      </w:r>
-      <w:r>
-        <w:rPr>
-          <w:rFonts w:ascii="Courier New" w:hAnsi="Courier New" w:cs="Courier New"/>
-          <w:sz w:val="16"/>
-          <w:szCs w:val="16"/>
-        </w:rPr>
-        <w:t xml:space="preserve">“&lt;directory containing setup jars&gt;/GWASCatalogImport.jar” </w:t>
-      </w:r>
-      <w:r>
-        <w:rPr>
-          <w:rFonts w:ascii="Courier New" w:hAnsi="Courier New" w:cs="Courier New"/>
-          <w:sz w:val="16"/>
-          <w:szCs w:val="16"/>
-        </w:rPr>
-        <w:t>"&lt;your downloa</w:t>
-      </w:r>
-      <w:r>
-        <w:rPr>
-          <w:rFonts w:ascii="Courier New" w:hAnsi="Courier New" w:cs="Courier New"/>
-          <w:sz w:val="16"/>
-          <w:szCs w:val="16"/>
-        </w:rPr>
-        <w:t>d path&gt;</w:t>
-      </w:r>
-      <w:r>
-        <w:rPr>
-          <w:rFonts w:ascii="Courier New" w:hAnsi="Courier New" w:cs="Courier New"/>
-          <w:sz w:val="16"/>
-          <w:szCs w:val="16"/>
-        </w:rPr>
-        <w:t>"</w:t>
-      </w:r>
-    </w:p>
-    <w:p/>
-    <w:p>
-      <w:pPr>
-        <w:ind w:left="720"/>
-        <w:rPr>
-          <w:b/>
-        </w:rPr>
-      </w:pPr>
-      <w:r>
-        <w:rPr>
-          <w:b/>
-        </w:rPr>
-        <w:t>6)</w:t>
-      </w:r>
-      <w:r>
-        <w:t xml:space="preserve"> </w:t>
-      </w:r>
-      <w:proofErr w:type="spellStart"/>
-      <w:r>
-        <w:rPr>
           <w:b/>
         </w:rPr>
         <w:t>ClinVar</w:t>
       </w:r>
-      <w:proofErr w:type="spellEnd"/>
-    </w:p>
-    <w:p>
-      <w:pPr>
-        <w:ind w:left="720"/>
-      </w:pPr>
-      <w:r>
-        <w:t xml:space="preserve">For additional disease to SNP associations, the </w:t>
-      </w:r>
-      <w:proofErr w:type="spellStart"/>
-      <w:r>
-        <w:t>ClinVar</w:t>
-      </w:r>
-      <w:proofErr w:type="spellEnd"/>
-      <w:r>
-        <w:t xml:space="preserve"> database is imported.  To import this database, </w:t>
+    </w:p>
+    <w:p>
+      <w:pPr>
+        <w:ind w:left="720"/>
+      </w:pPr>
+      <w:r>
+        <w:t xml:space="preserve">For additional disease to SNP associations, the ClinVar database is imported.  To import this database, </w:t>
       </w:r>
       <w:r>
         <w:t xml:space="preserve">first </w:t>
@@ -2663,7 +1908,6 @@
           <w:szCs w:val="16"/>
         </w:rPr>
       </w:pPr>
-      <w:proofErr w:type="gramStart"/>
       <w:r>
         <w:rPr>
           <w:rFonts w:ascii="Courier New" w:hAnsi="Courier New" w:cs="Courier New"/>
@@ -2678,16 +1922,23 @@
           <w:sz w:val="16"/>
           <w:szCs w:val="16"/>
         </w:rPr>
-        <w:t>ava</w:t>
-      </w:r>
-      <w:proofErr w:type="gramEnd"/>
-      <w:r>
-        <w:rPr>
-          <w:rFonts w:ascii="Courier New" w:hAnsi="Courier New" w:cs="Courier New"/>
-          <w:sz w:val="16"/>
-          <w:szCs w:val="16"/>
-        </w:rPr>
-        <w:t xml:space="preserve"> – jar</w:t>
+        <w:t xml:space="preserve">ava </w:t>
+      </w:r>
+      <w:r>
+        <w:rPr>
+          <w:rFonts w:ascii="Courier New" w:hAnsi="Courier New" w:cs="Courier New"/>
+          <w:sz w:val="16"/>
+          <w:szCs w:val="16"/>
+        </w:rPr>
+        <w:t>-</w:t>
+      </w:r>
+      <w:r>
+        <w:rPr>
+          <w:rFonts w:ascii="Courier New" w:hAnsi="Courier New" w:cs="Courier New"/>
+          <w:sz w:val="16"/>
+          <w:szCs w:val="16"/>
+        </w:rPr>
+        <w:t>jar</w:t>
       </w:r>
       <w:r>
         <w:rPr>
@@ -2748,16 +1999,8 @@
         <w:rPr>
           <w:b/>
         </w:rPr>
-        <w:t xml:space="preserve">ing </w:t>
-      </w:r>
-      <w:proofErr w:type="spellStart"/>
-      <w:r>
-        <w:rPr>
-          <w:b/>
-        </w:rPr>
-        <w:t>QuIN</w:t>
-      </w:r>
-      <w:proofErr w:type="spellEnd"/>
+        <w:t>ing QuIN</w:t>
+      </w:r>
       <w:r>
         <w:rPr>
           <w:b/>
@@ -2791,24 +2034,14 @@
       <w:r>
         <w:t>“</w:t>
       </w:r>
-      <w:proofErr w:type="spellStart"/>
       <w:r>
         <w:t>webapps</w:t>
       </w:r>
-      <w:proofErr w:type="spellEnd"/>
       <w:r>
         <w:t>”</w:t>
       </w:r>
       <w:r>
-        <w:t xml:space="preserve"> directory of the tomcat </w:t>
-      </w:r>
-      <w:proofErr w:type="spellStart"/>
-      <w:r>
-        <w:t>filepath</w:t>
-      </w:r>
-      <w:proofErr w:type="spellEnd"/>
-      <w:r>
-        <w:t>.</w:t>
+        <w:t xml:space="preserve"> directory of the tomcat filepath.</w:t>
       </w:r>
     </w:p>
     <w:p/>
@@ -2822,47 +2055,12 @@
         <w:rPr>
           <w:b/>
         </w:rPr>
-        <w:t xml:space="preserve">Starting </w:t>
-      </w:r>
-      <w:proofErr w:type="spellStart"/>
-      <w:r>
-        <w:rPr>
-          <w:b/>
-        </w:rPr>
-        <w:t>Rserve</w:t>
-      </w:r>
-      <w:proofErr w:type="spellEnd"/>
-      <w:r>
-        <w:rPr>
-          <w:b/>
-        </w:rPr>
-        <w:t>:</w:t>
-      </w:r>
-    </w:p>
-    <w:p>
-      <w:proofErr w:type="spellStart"/>
-      <w:r>
-        <w:t>Rserve</w:t>
-      </w:r>
-      <w:proofErr w:type="spellEnd"/>
-      <w:r>
-        <w:t xml:space="preserve"> needs to be started in R before methods using </w:t>
-      </w:r>
-      <w:proofErr w:type="spellStart"/>
-      <w:r>
-        <w:t>Rserve</w:t>
-      </w:r>
-      <w:proofErr w:type="spellEnd"/>
-      <w:r>
-        <w:t xml:space="preserve"> will function correctly.  To start </w:t>
-      </w:r>
-      <w:proofErr w:type="spellStart"/>
-      <w:r>
-        <w:t>Rserve</w:t>
-      </w:r>
-      <w:proofErr w:type="spellEnd"/>
-      <w:r>
-        <w:t xml:space="preserve"> run the following commands:</w:t>
+        <w:t>Starting Rserve:</w:t>
+      </w:r>
+    </w:p>
+    <w:p>
+      <w:r>
+        <w:t>Rserve needs to be started in R before methods using Rserve will function correctly.  To start Rserve run the following commands:</w:t>
       </w:r>
     </w:p>
     <w:p/>
@@ -2874,88 +2072,30 @@
           <w:szCs w:val="16"/>
         </w:rPr>
       </w:pPr>
-      <w:proofErr w:type="gramStart"/>
-      <w:r>
-        <w:rPr>
-          <w:rFonts w:ascii="Courier New" w:hAnsi="Courier New" w:cs="Courier New"/>
-          <w:sz w:val="16"/>
-          <w:szCs w:val="16"/>
-        </w:rPr>
-        <w:t>library</w:t>
-      </w:r>
-      <w:proofErr w:type="gramEnd"/>
-      <w:r>
-        <w:rPr>
-          <w:rFonts w:ascii="Courier New" w:hAnsi="Courier New" w:cs="Courier New"/>
-          <w:sz w:val="16"/>
-          <w:szCs w:val="16"/>
-        </w:rPr>
-        <w:t>(</w:t>
-      </w:r>
-      <w:proofErr w:type="spellStart"/>
-      <w:r>
-        <w:rPr>
-          <w:rFonts w:ascii="Courier New" w:hAnsi="Courier New" w:cs="Courier New"/>
-          <w:sz w:val="16"/>
-          <w:szCs w:val="16"/>
-        </w:rPr>
-        <w:t>Rserve</w:t>
-      </w:r>
-      <w:proofErr w:type="spellEnd"/>
-      <w:r>
-        <w:rPr>
-          <w:rFonts w:ascii="Courier New" w:hAnsi="Courier New" w:cs="Courier New"/>
-          <w:sz w:val="16"/>
-          <w:szCs w:val="16"/>
-        </w:rPr>
-        <w:t>)</w:t>
-      </w:r>
-    </w:p>
-    <w:p>
-      <w:pPr>
-        <w:rPr>
-          <w:rFonts w:ascii="Courier New" w:hAnsi="Courier New" w:cs="Courier New"/>
-          <w:sz w:val="16"/>
-          <w:szCs w:val="16"/>
-        </w:rPr>
-      </w:pPr>
-      <w:bookmarkStart w:id="0" w:name="_GoBack"/>
-      <w:bookmarkEnd w:id="0"/>
-      <w:proofErr w:type="spellStart"/>
-      <w:r>
-        <w:rPr>
-          <w:rFonts w:ascii="Courier New" w:hAnsi="Courier New" w:cs="Courier New"/>
-          <w:sz w:val="16"/>
-          <w:szCs w:val="16"/>
-        </w:rPr>
-        <w:t>Rserve</w:t>
-      </w:r>
-      <w:proofErr w:type="spellEnd"/>
-      <w:r>
-        <w:rPr>
-          <w:rFonts w:ascii="Courier New" w:hAnsi="Courier New" w:cs="Courier New"/>
-          <w:sz w:val="16"/>
-          <w:szCs w:val="16"/>
-        </w:rPr>
-        <w:t>(</w:t>
-      </w:r>
-      <w:proofErr w:type="spellStart"/>
-      <w:r>
-        <w:rPr>
-          <w:rFonts w:ascii="Courier New" w:hAnsi="Courier New" w:cs="Courier New"/>
-          <w:sz w:val="16"/>
-          <w:szCs w:val="16"/>
-        </w:rPr>
-        <w:t>args</w:t>
-      </w:r>
-      <w:proofErr w:type="spellEnd"/>
-      <w:r>
-        <w:rPr>
-          <w:rFonts w:ascii="Courier New" w:hAnsi="Courier New" w:cs="Courier New"/>
-          <w:sz w:val="16"/>
-          <w:szCs w:val="16"/>
-        </w:rPr>
-        <w:t>='--no-save')</w:t>
+      <w:r>
+        <w:rPr>
+          <w:rFonts w:ascii="Courier New" w:hAnsi="Courier New" w:cs="Courier New"/>
+          <w:sz w:val="16"/>
+          <w:szCs w:val="16"/>
+        </w:rPr>
+        <w:t>library(Rserve)</w:t>
+      </w:r>
+    </w:p>
+    <w:p>
+      <w:pPr>
+        <w:rPr>
+          <w:rFonts w:ascii="Courier New" w:hAnsi="Courier New" w:cs="Courier New"/>
+          <w:sz w:val="16"/>
+          <w:szCs w:val="16"/>
+        </w:rPr>
+      </w:pPr>
+      <w:r>
+        <w:rPr>
+          <w:rFonts w:ascii="Courier New" w:hAnsi="Courier New" w:cs="Courier New"/>
+          <w:sz w:val="16"/>
+          <w:szCs w:val="16"/>
+        </w:rPr>
+        <w:t>Rserve(args='--no-save')</w:t>
       </w:r>
     </w:p>
     <w:sectPr>

</xml_diff>